<commit_message>
added second model excercise
</commit_message>
<xml_diff>
--- a/docs/articles/drafts/practicals/practical_1/practical_1.docx
+++ b/docs/articles/drafts/practicals/practical_1/practical_1.docx
@@ -529,17 +529,6 @@
     </w:p>
     <w:p>
       <w:pPr>
-        <w:pStyle w:val="SourceCode"/>
-      </w:pPr>
-      <w:r>
-        <w:rPr>
-          <w:rStyle w:val="VerbatimChar"/>
-        </w:rPr>
-        <w:t xml:space="preserve">## Warning: Removed 284 rows containing missing values (geom_path).</w:t>
-      </w:r>
-    </w:p>
-    <w:p>
-      <w:pPr>
         <w:pStyle w:val="FigureWithCaption"/>
       </w:pPr>
       <w:r>
@@ -644,7 +633,7 @@
         </w:numPr>
       </w:pPr>
       <w:r>
-        <w:t xml:space="preserve">Multiple latent stages prior to active disease, with each having a different rate activation.</w:t>
+        <w:t xml:space="preserve">Multiple latent stages prior to active disease, with each having a different activation rate.</w:t>
       </w:r>
     </w:p>
     <w:p>
@@ -885,7 +874,7 @@
     </w:lvl>
   </w:abstractNum>
   <w:abstractNum w:abstractNumId="990">
-    <w:nsid w:val="65a0b6e2"/>
+    <w:nsid w:val="8d5590fe"/>
     <w:multiLevelType w:val="multilevel"/>
     <w:lvl w:ilvl="0">
       <w:numFmt w:val="bullet"/>
@@ -966,7 +955,7 @@
     </w:lvl>
   </w:abstractNum>
   <w:abstractNum w:abstractNumId="99411">
-    <w:nsid w:val="53b6e0f5"/>
+    <w:nsid w:val="647efd16"/>
     <w:multiLevelType w:val="multilevel"/>
     <w:lvl w:ilvl="0">
       <w:start w:val="1"/>
@@ -1054,7 +1043,7 @@
     </w:lvl>
   </w:abstractNum>
   <w:abstractNum w:abstractNumId="991">
-    <w:nsid w:val="74e36590"/>
+    <w:nsid w:val="6723845a"/>
     <w:multiLevelType w:val="multilevel"/>
     <w:lvl w:ilvl="0">
       <w:numFmt w:val="bullet"/>

</xml_diff>

<commit_message>
added new outline for second pracitcal and updated flow diagrams
</commit_message>
<xml_diff>
--- a/docs/articles/drafts/practicals/practical_1/practical_1.docx
+++ b/docs/articles/drafts/practicals/practical_1/practical_1.docx
@@ -529,6 +529,17 @@
     </w:p>
     <w:p>
       <w:pPr>
+        <w:pStyle w:val="SourceCode"/>
+      </w:pPr>
+      <w:r>
+        <w:rPr>
+          <w:rStyle w:val="VerbatimChar"/>
+        </w:rPr>
+        <w:t xml:space="preserve">## Warning: Removed 284 rows containing missing values (geom_path).</w:t>
+      </w:r>
+    </w:p>
+    <w:p>
+      <w:pPr>
         <w:pStyle w:val="FigureWithCaption"/>
       </w:pPr>
       <w:r>
@@ -633,7 +644,7 @@
         </w:numPr>
       </w:pPr>
       <w:r>
-        <w:t xml:space="preserve">Multiple latent stages prior to active disease, with each having a different activation rate.</w:t>
+        <w:t xml:space="preserve">Multiple latent stages prior to active disease, with each having a different rate activation.</w:t>
       </w:r>
     </w:p>
     <w:p>
@@ -874,7 +885,7 @@
     </w:lvl>
   </w:abstractNum>
   <w:abstractNum w:abstractNumId="990">
-    <w:nsid w:val="8d5590fe"/>
+    <w:nsid w:val="65a0b6e2"/>
     <w:multiLevelType w:val="multilevel"/>
     <w:lvl w:ilvl="0">
       <w:numFmt w:val="bullet"/>
@@ -955,7 +966,7 @@
     </w:lvl>
   </w:abstractNum>
   <w:abstractNum w:abstractNumId="99411">
-    <w:nsid w:val="647efd16"/>
+    <w:nsid w:val="53b6e0f5"/>
     <w:multiLevelType w:val="multilevel"/>
     <w:lvl w:ilvl="0">
       <w:start w:val="1"/>
@@ -1043,7 +1054,7 @@
     </w:lvl>
   </w:abstractNum>
   <w:abstractNum w:abstractNumId="991">
-    <w:nsid w:val="6723845a"/>
+    <w:nsid w:val="74e36590"/>
     <w:multiLevelType w:val="multilevel"/>
     <w:lvl w:ilvl="0">
       <w:numFmt w:val="bullet"/>

</xml_diff>

<commit_message>
added instructions for extension, improved readme, and typos
</commit_message>
<xml_diff>
--- a/docs/articles/drafts/practicals/practical_1/practical_1.docx
+++ b/docs/articles/drafts/practicals/practical_1/practical_1.docx
@@ -517,7 +517,7 @@
           <w:rPr>
             <w:rStyle w:val="Hyperlink"/>
           </w:rPr>
-          <w:t xml:space="preserve">http://www.seabbs.co.uk\shiny\TB_England_Wales</w:t>
+          <w:t xml:space="preserve">http://www.seabbs.co.uk/shiny/TB_England_Wales</w:t>
         </w:r>
       </w:hyperlink>
       <w:r>
@@ -525,17 +525,6 @@
       </w:r>
       <w:r>
         <w:t xml:space="preserve">for an interactive dashboard.</w:t>
-      </w:r>
-    </w:p>
-    <w:p>
-      <w:pPr>
-        <w:pStyle w:val="SourceCode"/>
-      </w:pPr>
-      <w:r>
-        <w:rPr>
-          <w:rStyle w:val="VerbatimChar"/>
-        </w:rPr>
-        <w:t xml:space="preserve">## Warning: Removed 284 rows containing missing values (geom_path).</w:t>
       </w:r>
     </w:p>
     <w:p>
@@ -644,7 +633,7 @@
         </w:numPr>
       </w:pPr>
       <w:r>
-        <w:t xml:space="preserve">Multiple latent stages prior to active disease, with each having a different rate activation.</w:t>
+        <w:t xml:space="preserve">Multiple latent stages prior to active disease, with each having a different activation rate.</w:t>
       </w:r>
     </w:p>
     <w:p>
@@ -885,7 +874,7 @@
     </w:lvl>
   </w:abstractNum>
   <w:abstractNum w:abstractNumId="990">
-    <w:nsid w:val="65a0b6e2"/>
+    <w:nsid w:val="8b2bf6a9"/>
     <w:multiLevelType w:val="multilevel"/>
     <w:lvl w:ilvl="0">
       <w:numFmt w:val="bullet"/>
@@ -966,7 +955,7 @@
     </w:lvl>
   </w:abstractNum>
   <w:abstractNum w:abstractNumId="99411">
-    <w:nsid w:val="53b6e0f5"/>
+    <w:nsid w:val="914dad09"/>
     <w:multiLevelType w:val="multilevel"/>
     <w:lvl w:ilvl="0">
       <w:start w:val="1"/>
@@ -1054,7 +1043,7 @@
     </w:lvl>
   </w:abstractNum>
   <w:abstractNum w:abstractNumId="991">
-    <w:nsid w:val="74e36590"/>
+    <w:nsid w:val="4a7a1306"/>
     <w:multiLevelType w:val="multilevel"/>
     <w:lvl w:ilvl="0">
       <w:numFmt w:val="bullet"/>

</xml_diff>

<commit_message>
updates for grammar etc
</commit_message>
<xml_diff>
--- a/docs/articles/drafts/practicals/practical_1/practical_1.docx
+++ b/docs/articles/drafts/practicals/practical_1/practical_1.docx
@@ -109,7 +109,7 @@
         </w:numPr>
       </w:pPr>
       <w:r>
-        <w:t xml:space="preserve">Models should be parsimonious, with as few parameters as possible to capture the dynamics of interest.</w:t>
+        <w:t xml:space="preserve">Be aware that models should be parsimonious, with as few parameters as possible to capture the dynamics of interest.</w:t>
       </w:r>
     </w:p>
     <w:p>
@@ -121,7 +121,7 @@
         </w:numPr>
       </w:pPr>
       <w:r>
-        <w:t xml:space="preserve">Model structure may be subjective, there can be many approaches to answering a given question.</w:t>
+        <w:t xml:space="preserve">Understand that model structure may be subjective, there can be many approaches to answering a given question.</w:t>
       </w:r>
     </w:p>
     <w:p>
@@ -155,7 +155,7 @@
         </w:numPr>
       </w:pPr>
       <w:r>
-        <w:t xml:space="preserve">Read through and choose a study question (5 minutes)</w:t>
+        <w:t xml:space="preserve">Read through the excercise and choose a study question (5 minutes)</w:t>
       </w:r>
     </w:p>
     <w:p>
@@ -215,17 +215,17 @@
         </w:numPr>
       </w:pPr>
       <w:r>
-        <w:t xml:space="preserve">Discuss possible for each study question (20 minutes)</w:t>
+        <w:t xml:space="preserve">Discuss possible model structures for each study question (20 minutes)</w:t>
       </w:r>
     </w:p>
     <w:p>
       <w:pPr>
         <w:pStyle w:val="Heading1"/>
       </w:pPr>
-      <w:bookmarkStart w:id="23" w:name="instructions"/>
+      <w:bookmarkStart w:id="23" w:name="excercise"/>
       <w:bookmarkEnd w:id="23"/>
       <w:r>
-        <w:t xml:space="preserve">Instructions</w:t>
+        <w:t xml:space="preserve">Excercise</w:t>
       </w:r>
     </w:p>
     <w:p>
@@ -874,7 +874,7 @@
     </w:lvl>
   </w:abstractNum>
   <w:abstractNum w:abstractNumId="990">
-    <w:nsid w:val="8b2bf6a9"/>
+    <w:nsid w:val="44f7e3a2"/>
     <w:multiLevelType w:val="multilevel"/>
     <w:lvl w:ilvl="0">
       <w:numFmt w:val="bullet"/>
@@ -955,7 +955,7 @@
     </w:lvl>
   </w:abstractNum>
   <w:abstractNum w:abstractNumId="99411">
-    <w:nsid w:val="914dad09"/>
+    <w:nsid w:val="e3734ced"/>
     <w:multiLevelType w:val="multilevel"/>
     <w:lvl w:ilvl="0">
       <w:start w:val="1"/>
@@ -1043,7 +1043,7 @@
     </w:lvl>
   </w:abstractNum>
   <w:abstractNum w:abstractNumId="991">
-    <w:nsid w:val="4a7a1306"/>
+    <w:nsid w:val="3e7b0e33"/>
     <w:multiLevelType w:val="multilevel"/>
     <w:lvl w:ilvl="0">
       <w:numFmt w:val="bullet"/>

</xml_diff>

<commit_message>
draft of second prac solutions is done done
</commit_message>
<xml_diff>
--- a/docs/articles/drafts/practicals/practical_1/practical_1.docx
+++ b/docs/articles/drafts/practicals/practical_1/practical_1.docx
@@ -541,7 +541,7 @@
               <a:graphicData uri="http://schemas.openxmlformats.org/drawingml/2006/picture">
                 <pic:pic>
                   <pic:nvPicPr>
-                    <pic:cNvPr descr="/home/biddmodellingcourse/biddmodellingcourse/vignettes/drafts/practicals/practical_1/practical_1_files/figure-docx/plot-incidence-1.png" id="0" name="Picture"/>
+                    <pic:cNvPr descr="/home/bidd/biddmodellingcourse/vignettes/drafts/practicals/practical_1/practical_1_files/figure-docx/plot-incidence-1.png" id="0" name="Picture"/>
                     <pic:cNvPicPr>
                       <a:picLocks noChangeArrowheads="1" noChangeAspect="1"/>
                     </pic:cNvPicPr>
@@ -874,7 +874,7 @@
     </w:lvl>
   </w:abstractNum>
   <w:abstractNum w:abstractNumId="990">
-    <w:nsid w:val="44f7e3a2"/>
+    <w:nsid w:val="2094a4c4"/>
     <w:multiLevelType w:val="multilevel"/>
     <w:lvl w:ilvl="0">
       <w:numFmt w:val="bullet"/>
@@ -955,7 +955,7 @@
     </w:lvl>
   </w:abstractNum>
   <w:abstractNum w:abstractNumId="99411">
-    <w:nsid w:val="e3734ced"/>
+    <w:nsid w:val="ad83f2d4"/>
     <w:multiLevelType w:val="multilevel"/>
     <w:lvl w:ilvl="0">
       <w:start w:val="1"/>
@@ -1043,7 +1043,7 @@
     </w:lvl>
   </w:abstractNum>
   <w:abstractNum w:abstractNumId="991">
-    <w:nsid w:val="3e7b0e33"/>
+    <w:nsid w:val="2256fadf"/>
     <w:multiLevelType w:val="multilevel"/>
     <w:lvl w:ilvl="0">
       <w:numFmt w:val="bullet"/>

</xml_diff>

<commit_message>
added course updates, linked to app
</commit_message>
<xml_diff>
--- a/docs/articles/drafts/practicals/practical_1/practical_1.docx
+++ b/docs/articles/drafts/practicals/practical_1/practical_1.docx
@@ -97,7 +97,7 @@
         </w:numPr>
       </w:pPr>
       <w:r>
-        <w:t xml:space="preserve">Understand how to develop a simple model flow diagram in response to a study question.</w:t>
+        <w:t xml:space="preserve">Understand how to develop a simple Tuberculosis model flow diagram.</w:t>
       </w:r>
     </w:p>
     <w:p>
@@ -121,7 +121,7 @@
         </w:numPr>
       </w:pPr>
       <w:r>
-        <w:t xml:space="preserve">Understand that model structure may be subjective, there can be many approaches to answering a given question.</w:t>
+        <w:t xml:space="preserve">Understand that model structure may be subjective, and that there can be many approaches to answering a given question.</w:t>
       </w:r>
     </w:p>
     <w:p>
@@ -155,7 +155,7 @@
         </w:numPr>
       </w:pPr>
       <w:r>
-        <w:t xml:space="preserve">Read through the excercise and choose a study question (5 minutes)</w:t>
+        <w:t xml:space="preserve">Read through the excercise (5 minutes)</w:t>
       </w:r>
     </w:p>
     <w:p>
@@ -167,7 +167,7 @@
         </w:numPr>
       </w:pPr>
       <w:r>
-        <w:t xml:space="preserve">Summarise key TB facts for your study question (10 minutes)</w:t>
+        <w:t xml:space="preserve">Briefly summarise key TB facts (10 minutes)</w:t>
       </w:r>
     </w:p>
     <w:p>
@@ -215,7 +215,7 @@
         </w:numPr>
       </w:pPr>
       <w:r>
-        <w:t xml:space="preserve">Discuss possible model structures for each study question (20 minutes)</w:t>
+        <w:t xml:space="preserve">Discuss possible model structures and how these may be altered to answer study questions (20 minutes)</w:t>
       </w:r>
     </w:p>
     <w:p>
@@ -233,7 +233,7 @@
         <w:pStyle w:val="FirstParagraph"/>
       </w:pPr>
       <w:r>
-        <w:t xml:space="preserve">Develop a flow diagram for a model of Tuberculosis (TB) transmission in the United Kingdom (UK). The model should aim to answer one or more of the following study questions.</w:t>
+        <w:t xml:space="preserve">Develop a flow diagram for a model of Tuberculosis (TB) transmission in England and Wales. In your groups read through the TB summary below, and discuss a model structure for the transmission of TB.</w:t>
       </w:r>
     </w:p>
     <w:p>
@@ -241,7 +241,17 @@
         <w:pStyle w:val="BodyText"/>
       </w:pPr>
       <w:r>
-        <w:t xml:space="preserve">Consider the impact of:</w:t>
+        <w:t xml:space="preserve">Remember that your model should aim to be as parsimonious as possible and therefore should not try to capture the full complexity of TB transmission in the UK. For more information about TB see the accompanying fact sheet. For some ideas about what previous models have included see the hints section below.</w:t>
+      </w:r>
+    </w:p>
+    <w:p>
+      <w:pPr>
+        <w:pStyle w:val="Heading1"/>
+      </w:pPr>
+      <w:bookmarkStart w:id="24" w:name="tb-summary"/>
+      <w:bookmarkEnd w:id="24"/>
+      <w:r>
+        <w:t xml:space="preserve">TB summary</w:t>
       </w:r>
     </w:p>
     <w:p>
@@ -253,7 +263,7 @@
         </w:numPr>
       </w:pPr>
       <w:r>
-        <w:t xml:space="preserve">A new point of care test for TB. This test can detect resistance to all first line TB treatments with 100% sensitivitiy (true positive rate) and 50% specificity (true negative rate).</w:t>
+        <w:t xml:space="preserve">Both a respiratory (pulmonary) and non-respiratory (extra-pulmonary) disease, with respiratory cases accounting for the vast majority of transmission.</w:t>
       </w:r>
     </w:p>
     <w:p>
@@ -265,7 +275,7 @@
         </w:numPr>
       </w:pPr>
       <w:r>
-        <w:t xml:space="preserve">A prolonged shortage of BCG vaccine.</w:t>
+        <w:t xml:space="preserve">After infection individuals enter a latent stage, where they initially have a high risk of developing active disease. After 1-2 years the risk of activation greatly diminishes.</w:t>
       </w:r>
     </w:p>
     <w:p>
@@ -277,242 +287,72 @@
         </w:numPr>
       </w:pPr>
       <w:r>
-        <w:t xml:space="preserve">Tuberculosis screening for all new migrants.</w:t>
-      </w:r>
-    </w:p>
-    <w:p>
-      <w:pPr>
-        <w:pStyle w:val="FirstParagraph"/>
-      </w:pPr>
-      <w:r>
-        <w:t xml:space="preserve">In your groups read through the TB summary below, choose a study question, and discuss the model structure that would be appropriate to investigate it.</w:t>
-      </w:r>
-    </w:p>
-    <w:p>
-      <w:pPr>
-        <w:pStyle w:val="BodyText"/>
-      </w:pPr>
-      <w:r>
-        <w:t xml:space="preserve">Remember that your model should aim to be as parsimonious as possible and therefore should not try to capture the full complexity of TB transmission in the UK. For more information about TB see the accompanying fact sheet. For some ideas about what previous models have included see the hints section below.</w:t>
-      </w:r>
-    </w:p>
-    <w:p>
-      <w:pPr>
-        <w:pStyle w:val="BodyText"/>
-      </w:pPr>
-      <w:r>
-        <w:t xml:space="preserve">To get you started here is a flow diagram for a basic model of TB transmission</w:t>
+        <w:t xml:space="preserve">Infectiousness, mortality and likelihood of developing various types of TB vary with age.</w:t>
+      </w:r>
+    </w:p>
+    <w:p>
+      <w:pPr>
+        <w:pStyle w:val="Compact"/>
+        <w:numPr>
+          <w:numId w:val="1003"/>
+          <w:ilvl w:val="0"/>
+        </w:numPr>
+      </w:pPr>
+      <w:r>
+        <w:t xml:space="preserve">The BCG vaccine has been in use for over 50 years, but has not led to the elimination or control of TB due to variable effectiveness (0-80%), a limited period of protection (10-15 years) and not acting to prevent initial infection.</w:t>
+      </w:r>
+    </w:p>
+    <w:p>
+      <w:pPr>
+        <w:pStyle w:val="Compact"/>
+        <w:numPr>
+          <w:numId w:val="1003"/>
+          <w:ilvl w:val="0"/>
+        </w:numPr>
+      </w:pPr>
+      <w:r>
+        <w:t xml:space="preserve">Multiple antibiotics are used to treat active TB, mostly developed between the 1950s-1980s. Many of these have severe side effects and must be taken daily for at least 6 months.</w:t>
+      </w:r>
+    </w:p>
+    <w:p>
+      <w:pPr>
+        <w:pStyle w:val="Compact"/>
+        <w:numPr>
+          <w:numId w:val="1003"/>
+          <w:ilvl w:val="0"/>
+        </w:numPr>
+      </w:pPr>
+      <w:r>
+        <w:t xml:space="preserve">England and Wales are low incidence countries, with the majority of cases occurring in the non-UK born.</w:t>
+      </w:r>
+    </w:p>
+    <w:p>
+      <w:pPr>
+        <w:pStyle w:val="Compact"/>
+        <w:numPr>
+          <w:numId w:val="1003"/>
+          <w:ilvl w:val="0"/>
+        </w:numPr>
+      </w:pPr>
+      <w:r>
+        <w:t xml:space="preserve">Diabetes, smoking, homelessness, recent incarceration and low socioeconomic status are all key risk factors.</w:t>
+      </w:r>
+    </w:p>
+    <w:p>
+      <w:pPr>
+        <w:pStyle w:val="Compact"/>
+        <w:numPr>
+          <w:numId w:val="1003"/>
+          <w:ilvl w:val="0"/>
+        </w:numPr>
+      </w:pPr>
+      <w:r>
+        <w:t xml:space="preserve">Incidence rates in the UK born have been stable for the last two decades with little evidence of decline. See Figure 1, or</w:t>
       </w:r>
       <w:r>
         <w:t xml:space="preserve"> </w:t>
       </w:r>
-      <w:r>
-        <w:t xml:space="preserve">[1]</w:t>
-      </w:r>
-      <w:r>
-        <w:t xml:space="preserve">:</w:t>
-      </w:r>
-    </w:p>
-    <w:p>
-      <w:pPr>
-        <w:pStyle w:val="FigureWithCaption"/>
-      </w:pPr>
-      <w:r>
-        <w:drawing>
-          <wp:inline>
-            <wp:extent cx="5334000" cy="3000375"/>
-            <wp:effectExtent b="0" l="0" r="0" t="0"/>
-            <wp:docPr descr="Figure 1: An SEIR model of TB transmission, including simple demographic processes" title="" id="1" name="Picture"/>
-            <a:graphic>
-              <a:graphicData uri="http://schemas.openxmlformats.org/drawingml/2006/picture">
-                <pic:pic>
-                  <pic:nvPicPr>
-                    <pic:cNvPr descr="./resources/SEIR_flow_diag.png" id="0" name="Picture"/>
-                    <pic:cNvPicPr>
-                      <a:picLocks noChangeArrowheads="1" noChangeAspect="1"/>
-                    </pic:cNvPicPr>
-                  </pic:nvPicPr>
-                  <pic:blipFill>
-                    <a:blip r:embed="rId24"/>
-                    <a:stretch>
-                      <a:fillRect/>
-                    </a:stretch>
-                  </pic:blipFill>
-                  <pic:spPr bwMode="auto">
-                    <a:xfrm>
-                      <a:off x="0" y="0"/>
-                      <a:ext cx="5334000" cy="3000375"/>
-                    </a:xfrm>
-                    <a:prstGeom prst="rect">
-                      <a:avLst/>
-                    </a:prstGeom>
-                    <a:noFill/>
-                    <a:ln w="9525">
-                      <a:noFill/>
-                      <a:headEnd/>
-                      <a:tailEnd/>
-                    </a:ln>
-                  </pic:spPr>
-                </pic:pic>
-              </a:graphicData>
-            </a:graphic>
-          </wp:inline>
-        </w:drawing>
-      </w:r>
-    </w:p>
-    <w:p>
-      <w:pPr>
-        <w:pStyle w:val="ImageCaption"/>
-      </w:pPr>
-      <w:r>
-        <w:t xml:space="preserve">Figure 1: An SEIR model of TB transmission, including simple demographic processes</w:t>
-      </w:r>
-    </w:p>
-    <w:p>
-      <w:pPr>
-        <w:pStyle w:val="Heading1"/>
-      </w:pPr>
-      <w:bookmarkStart w:id="25" w:name="tb-summary"/>
-      <w:bookmarkEnd w:id="25"/>
-      <w:r>
-        <w:t xml:space="preserve">TB summary</w:t>
-      </w:r>
-    </w:p>
-    <w:p>
-      <w:pPr>
-        <w:pStyle w:val="Compact"/>
-        <w:numPr>
-          <w:numId w:val="1004"/>
-          <w:ilvl w:val="0"/>
-        </w:numPr>
-      </w:pPr>
-      <w:r>
-        <w:t xml:space="preserve">Both a respiratory (pulmonary) and non-respiratory (extra-pulmonary) disease, with respiratory cases accounting for the vast majority of transmission.</w:t>
-      </w:r>
-    </w:p>
-    <w:p>
-      <w:pPr>
-        <w:pStyle w:val="Compact"/>
-        <w:numPr>
-          <w:numId w:val="1004"/>
-          <w:ilvl w:val="0"/>
-        </w:numPr>
-      </w:pPr>
-      <w:r>
-        <w:t xml:space="preserve">After infection individuals enter a latent stage, where they initially have a high risk of developing active disease. After 1-2 years the risk of activation greatly diminishes.</w:t>
-      </w:r>
-    </w:p>
-    <w:p>
-      <w:pPr>
-        <w:pStyle w:val="Compact"/>
-        <w:numPr>
-          <w:numId w:val="1004"/>
-          <w:ilvl w:val="0"/>
-        </w:numPr>
-      </w:pPr>
-      <w:r>
-        <w:t xml:space="preserve">Infectiousness, mortality and likelihood of developing various types of TB vary with age.</w:t>
-      </w:r>
-    </w:p>
-    <w:p>
-      <w:pPr>
-        <w:pStyle w:val="Compact"/>
-        <w:numPr>
-          <w:numId w:val="1004"/>
-          <w:ilvl w:val="0"/>
-        </w:numPr>
-      </w:pPr>
-      <w:r>
-        <w:t xml:space="preserve">Co-infection with HIV leads to increased progression to active TB disease and AIDS.</w:t>
-      </w:r>
-    </w:p>
-    <w:p>
-      <w:pPr>
-        <w:pStyle w:val="Compact"/>
-        <w:numPr>
-          <w:numId w:val="1004"/>
-          <w:ilvl w:val="0"/>
-        </w:numPr>
-      </w:pPr>
-      <w:r>
-        <w:t xml:space="preserve">Global incidence is heterogeneous with a small number of countries accounting for the vast majority of cases.</w:t>
-      </w:r>
-    </w:p>
-    <w:p>
-      <w:pPr>
-        <w:pStyle w:val="Compact"/>
-        <w:numPr>
-          <w:numId w:val="1004"/>
-          <w:ilvl w:val="0"/>
-        </w:numPr>
-      </w:pPr>
-      <w:r>
-        <w:t xml:space="preserve">Diabetes, smoking, homelessness, recent incarceration and low socioeconomic status are all key risk factors.</w:t>
-      </w:r>
-    </w:p>
-    <w:p>
-      <w:pPr>
-        <w:pStyle w:val="Compact"/>
-        <w:numPr>
-          <w:numId w:val="1004"/>
-          <w:ilvl w:val="0"/>
-        </w:numPr>
-      </w:pPr>
-      <w:r>
-        <w:t xml:space="preserve">The BCG vaccine has been in use for over 50 years, but has not led to the elimination or control of TB due to variable effectiveness (0-80%), a limited period of protection (10-15 years) and not acting to prevent initial infection.</w:t>
-      </w:r>
-    </w:p>
-    <w:p>
-      <w:pPr>
-        <w:pStyle w:val="Compact"/>
-        <w:numPr>
-          <w:numId w:val="1004"/>
-          <w:ilvl w:val="0"/>
-        </w:numPr>
-      </w:pPr>
-      <w:r>
-        <w:t xml:space="preserve">Multiple antibiotics are used to treat active TB, mostly developed between the 1950s-1980s. Many of these have severe side effects and must be taken daily for at least 6 months.</w:t>
-      </w:r>
-    </w:p>
-    <w:p>
-      <w:pPr>
-        <w:pStyle w:val="Compact"/>
-        <w:numPr>
-          <w:numId w:val="1004"/>
-          <w:ilvl w:val="0"/>
-        </w:numPr>
-      </w:pPr>
-      <w:r>
-        <w:t xml:space="preserve">Multidrug-resistant TB is an increasing problem globally and requires the use of second line antibiotics with more severe side effects. Several strains have developed resistance to second line antibiotics (known as extensively drug-resistant TB (XDR TB)).</w:t>
-      </w:r>
-    </w:p>
-    <w:p>
-      <w:pPr>
-        <w:pStyle w:val="Compact"/>
-        <w:numPr>
-          <w:numId w:val="1004"/>
-          <w:ilvl w:val="0"/>
-        </w:numPr>
-      </w:pPr>
-      <w:r>
-        <w:t xml:space="preserve">England and Wales are low incidence countries, with the majority of cases occurring in the non-UK born.</w:t>
-      </w:r>
-    </w:p>
-    <w:p>
-      <w:pPr>
-        <w:pStyle w:val="Compact"/>
-        <w:numPr>
-          <w:numId w:val="1004"/>
-          <w:ilvl w:val="0"/>
-        </w:numPr>
-      </w:pPr>
-      <w:r>
-        <w:t xml:space="preserve">Incidence rates in the UK born have been stable for the last two decades with little evidence of decline. See Figure 2, or</w:t>
-      </w:r>
-      <w:r>
-        <w:t xml:space="preserve"> </w:t>
-      </w:r>
-      <w:hyperlink r:id="rId26">
+      <w:hyperlink r:id="rId25">
         <w:r>
           <w:rPr>
             <w:rStyle w:val="Hyperlink"/>
@@ -536,18 +376,18 @@
           <wp:inline>
             <wp:extent cx="5334000" cy="5334000"/>
             <wp:effectExtent b="0" l="0" r="0" t="0"/>
-            <wp:docPr descr="Figure 2: TB notifications in England and Wales from 2013 to 2016, stratified initially by respiratory/non-respiratory status and from 1982 by pulmonary/non-pulmonary TB. Interventions are highlighted with vertical lines, with linetype denoting the type of intervention." title="" id="1" name="Picture"/>
+            <wp:docPr descr="Figure 1: TB notifications in England and Wales from 1913 to 2016, stratified initially by respiratory/non-respiratory status and from 1982 by pulmonary/non-pulmonary TB. Interventions are highlighted with vertical lines, with linetype denoting the type of intervention." title="" id="1" name="Picture"/>
             <a:graphic>
               <a:graphicData uri="http://schemas.openxmlformats.org/drawingml/2006/picture">
                 <pic:pic>
                   <pic:nvPicPr>
-                    <pic:cNvPr descr="/home/bidd/biddmodellingcourse/vignettes/drafts/practicals/practical_1/practical_1_files/figure-docx/plot-incidence-1.png" id="0" name="Picture"/>
+                    <pic:cNvPr descr="/Users/sa15093-l/biddmodellingcourse/vignettes/drafts/practicals/practical_1/practical_1_files/figure-docx/plot-incidence-1.png" id="0" name="Picture"/>
                     <pic:cNvPicPr>
                       <a:picLocks noChangeArrowheads="1" noChangeAspect="1"/>
                     </pic:cNvPicPr>
                   </pic:nvPicPr>
                   <pic:blipFill>
-                    <a:blip r:embed="rId27"/>
+                    <a:blip r:embed="rId26"/>
                     <a:stretch>
                       <a:fillRect/>
                     </a:stretch>
@@ -579,15 +419,15 @@
         <w:pStyle w:val="ImageCaption"/>
       </w:pPr>
       <w:r>
-        <w:t xml:space="preserve">Figure 2: TB notifications in England and Wales from 2013 to 2016, stratified initially by respiratory/non-respiratory status and from 1982 by pulmonary/non-pulmonary TB. Interventions are highlighted with vertical lines, with linetype denoting the type of intervention.</w:t>
+        <w:t xml:space="preserve">Figure 1: TB notifications in England and Wales from 1913 to 2016, stratified initially by respiratory/non-respiratory status and from 1982 by pulmonary/non-pulmonary TB. Interventions are highlighted with vertical lines, with linetype denoting the type of intervention.</w:t>
       </w:r>
     </w:p>
     <w:p>
       <w:pPr>
         <w:pStyle w:val="Heading1"/>
       </w:pPr>
-      <w:bookmarkStart w:id="28" w:name="hints"/>
-      <w:bookmarkEnd w:id="28"/>
+      <w:bookmarkStart w:id="27" w:name="hints"/>
+      <w:bookmarkEnd w:id="27"/>
       <w:r>
         <w:t xml:space="preserve">Hints</w:t>
       </w:r>
@@ -604,167 +444,109 @@
       <w:pPr>
         <w:pStyle w:val="Compact"/>
         <w:numPr>
-          <w:numId w:val="1005"/>
+          <w:numId w:val="1004"/>
+          <w:ilvl w:val="0"/>
+        </w:numPr>
+      </w:pPr>
+      <w:r>
+        <w:t xml:space="preserve">Demographic processes such as natural mortality and birth.</w:t>
+      </w:r>
+    </w:p>
+    <w:p>
+      <w:pPr>
+        <w:pStyle w:val="Compact"/>
+        <w:numPr>
+          <w:numId w:val="1004"/>
+          <w:ilvl w:val="0"/>
+        </w:numPr>
+      </w:pPr>
+      <w:r>
+        <w:t xml:space="preserve">Multiple latent stages prior to active disease, with each having a different activation rate.</w:t>
+      </w:r>
+    </w:p>
+    <w:p>
+      <w:pPr>
+        <w:pStyle w:val="Compact"/>
+        <w:numPr>
+          <w:numId w:val="1004"/>
+          <w:ilvl w:val="0"/>
+        </w:numPr>
+      </w:pPr>
+      <w:r>
+        <w:t xml:space="preserve">Reinfection for those previously latently infected or who have recovered from active disease.</w:t>
+      </w:r>
+    </w:p>
+    <w:p>
+      <w:pPr>
+        <w:pStyle w:val="Compact"/>
+        <w:numPr>
+          <w:numId w:val="1004"/>
+          <w:ilvl w:val="0"/>
+        </w:numPr>
+      </w:pPr>
+      <w:r>
+        <w:t xml:space="preserve">Reactivation for individuals who have recovered from active disease.</w:t>
+      </w:r>
+    </w:p>
+    <w:p>
+      <w:pPr>
+        <w:pStyle w:val="Compact"/>
+        <w:numPr>
+          <w:numId w:val="1004"/>
+          <w:ilvl w:val="0"/>
+        </w:numPr>
+      </w:pPr>
+      <w:r>
+        <w:t xml:space="preserve">Mortality due to TB.</w:t>
+      </w:r>
+    </w:p>
+    <w:p>
+      <w:pPr>
+        <w:pStyle w:val="Compact"/>
+        <w:numPr>
+          <w:numId w:val="1004"/>
+          <w:ilvl w:val="0"/>
+        </w:numPr>
+      </w:pPr>
+      <w:r>
+        <w:t xml:space="preserve">Case importation from high burden areas.</w:t>
+      </w:r>
+    </w:p>
+    <w:p>
+      <w:pPr>
+        <w:pStyle w:val="Compact"/>
+        <w:numPr>
+          <w:numId w:val="1004"/>
+          <w:ilvl w:val="0"/>
+        </w:numPr>
+      </w:pPr>
+      <w:r>
+        <w:t xml:space="preserve">Drug resistance which can either develop from failed treatment or infection with a drug resistant strain of TB.</w:t>
+      </w:r>
+    </w:p>
+    <w:p>
+      <w:pPr>
+        <w:pStyle w:val="Compact"/>
+        <w:numPr>
+          <w:numId w:val="1004"/>
+          <w:ilvl w:val="0"/>
+        </w:numPr>
+      </w:pPr>
+      <w:r>
+        <w:t xml:space="preserve">High and low risk population groups.</w:t>
+      </w:r>
+    </w:p>
+    <w:p>
+      <w:pPr>
+        <w:pStyle w:val="Compact"/>
+        <w:numPr>
+          <w:numId w:val="1004"/>
           <w:ilvl w:val="0"/>
         </w:numPr>
       </w:pPr>
       <w:r>
         <w:t xml:space="preserve">Age structure.</w:t>
       </w:r>
-    </w:p>
-    <w:p>
-      <w:pPr>
-        <w:pStyle w:val="Compact"/>
-        <w:numPr>
-          <w:numId w:val="1005"/>
-          <w:ilvl w:val="0"/>
-        </w:numPr>
-      </w:pPr>
-      <w:r>
-        <w:t xml:space="preserve">Demographic processes such as natural mortality and birth.</w:t>
-      </w:r>
-    </w:p>
-    <w:p>
-      <w:pPr>
-        <w:pStyle w:val="Compact"/>
-        <w:numPr>
-          <w:numId w:val="1005"/>
-          <w:ilvl w:val="0"/>
-        </w:numPr>
-      </w:pPr>
-      <w:r>
-        <w:t xml:space="preserve">Multiple latent stages prior to active disease, with each having a different activation rate.</w:t>
-      </w:r>
-    </w:p>
-    <w:p>
-      <w:pPr>
-        <w:pStyle w:val="Compact"/>
-        <w:numPr>
-          <w:numId w:val="1005"/>
-          <w:ilvl w:val="0"/>
-        </w:numPr>
-      </w:pPr>
-      <w:r>
-        <w:t xml:space="preserve">Reinfection for those previously latently infected or who have recovered from active disease.</w:t>
-      </w:r>
-    </w:p>
-    <w:p>
-      <w:pPr>
-        <w:pStyle w:val="Compact"/>
-        <w:numPr>
-          <w:numId w:val="1005"/>
-          <w:ilvl w:val="0"/>
-        </w:numPr>
-      </w:pPr>
-      <w:r>
-        <w:t xml:space="preserve">Reactivation for individuals who have recovered from active disease.</w:t>
-      </w:r>
-    </w:p>
-    <w:p>
-      <w:pPr>
-        <w:pStyle w:val="Compact"/>
-        <w:numPr>
-          <w:numId w:val="1005"/>
-          <w:ilvl w:val="0"/>
-        </w:numPr>
-      </w:pPr>
-      <w:r>
-        <w:t xml:space="preserve">Mortality due to TB.</w:t>
-      </w:r>
-    </w:p>
-    <w:p>
-      <w:pPr>
-        <w:pStyle w:val="Compact"/>
-        <w:numPr>
-          <w:numId w:val="1005"/>
-          <w:ilvl w:val="0"/>
-        </w:numPr>
-      </w:pPr>
-      <w:r>
-        <w:t xml:space="preserve">Case importation from high burden areas.</w:t>
-      </w:r>
-    </w:p>
-    <w:p>
-      <w:pPr>
-        <w:pStyle w:val="Compact"/>
-        <w:numPr>
-          <w:numId w:val="1005"/>
-          <w:ilvl w:val="0"/>
-        </w:numPr>
-      </w:pPr>
-      <w:r>
-        <w:t xml:space="preserve">Drug resistance which can either develop from failed treatment or infection with a drug resistant strain of TB.</w:t>
-      </w:r>
-    </w:p>
-    <w:p>
-      <w:pPr>
-        <w:pStyle w:val="Compact"/>
-        <w:numPr>
-          <w:numId w:val="1005"/>
-          <w:ilvl w:val="0"/>
-        </w:numPr>
-      </w:pPr>
-      <w:r>
-        <w:t xml:space="preserve">High and low risk population groups.</w:t>
-      </w:r>
-    </w:p>
-    <w:p>
-      <w:pPr>
-        <w:pStyle w:val="FirstParagraph"/>
-      </w:pPr>
-      <w:r>
-        <w:t xml:space="preserve">Consider which of these are required to answer your study question.</w:t>
-      </w:r>
-    </w:p>
-    <w:p>
-      <w:pPr>
-        <w:pStyle w:val="Heading1"/>
-      </w:pPr>
-      <w:bookmarkStart w:id="29" w:name="references"/>
-      <w:bookmarkEnd w:id="29"/>
-      <w:r>
-        <w:t xml:space="preserve">References</w:t>
-      </w:r>
-    </w:p>
-    <w:p>
-      <w:pPr>
-        <w:pStyle w:val="Bibliography"/>
-      </w:pPr>
-      <w:r>
-        <w:t xml:space="preserve">1 Brooks-Pollock E, Cohen T, Murray M. The impact of realistic age structure in simple models of tuberculosis transmission.</w:t>
-      </w:r>
-      <w:r>
-        <w:t xml:space="preserve"> </w:t>
-      </w:r>
-      <w:r>
-        <w:rPr>
-          <w:i/>
-        </w:rPr>
-        <w:t xml:space="preserve">PLoS One</w:t>
-      </w:r>
-      <w:r>
-        <w:t xml:space="preserve"> </w:t>
-      </w:r>
-      <w:r>
-        <w:t xml:space="preserve">2010;</w:t>
-      </w:r>
-      <w:r>
-        <w:rPr>
-          <w:b/>
-        </w:rPr>
-        <w:t xml:space="preserve">5</w:t>
-      </w:r>
-      <w:r>
-        <w:t xml:space="preserve">:3–8. doi:</w:t>
-      </w:r>
-      <w:hyperlink r:id="rId30">
-        <w:r>
-          <w:rPr>
-            <w:rStyle w:val="Hyperlink"/>
-          </w:rPr>
-          <w:t xml:space="preserve">10.1371/journal.pone.0008479</w:t>
-        </w:r>
-      </w:hyperlink>
     </w:p>
     <w:sectPr/>
   </w:body>
@@ -874,7 +656,7 @@
     </w:lvl>
   </w:abstractNum>
   <w:abstractNum w:abstractNumId="990">
-    <w:nsid w:val="2094a4c4"/>
+    <w:nsid w:val="dfe94ea8"/>
     <w:multiLevelType w:val="multilevel"/>
     <w:lvl w:ilvl="0">
       <w:numFmt w:val="bullet"/>
@@ -955,7 +737,7 @@
     </w:lvl>
   </w:abstractNum>
   <w:abstractNum w:abstractNumId="99411">
-    <w:nsid w:val="ad83f2d4"/>
+    <w:nsid w:val="6d763bd7"/>
     <w:multiLevelType w:val="multilevel"/>
     <w:lvl w:ilvl="0">
       <w:start w:val="1"/>
@@ -1043,7 +825,7 @@
     </w:lvl>
   </w:abstractNum>
   <w:abstractNum w:abstractNumId="991">
-    <w:nsid w:val="2256fadf"/>
+    <w:nsid w:val="d9c86ab9"/>
     <w:multiLevelType w:val="multilevel"/>
     <w:lvl w:ilvl="0">
       <w:numFmt w:val="bullet"/>
@@ -1178,33 +960,9 @@
     </w:lvlOverride>
   </w:num>
   <w:num w:numId="1003">
-    <w:abstractNumId w:val="99411"/>
-    <w:lvlOverride w:ilvl="0">
-      <w:startOverride w:val="1"/>
-    </w:lvlOverride>
-    <w:lvlOverride w:ilvl="1">
-      <w:startOverride w:val="1"/>
-    </w:lvlOverride>
-    <w:lvlOverride w:ilvl="2">
-      <w:startOverride w:val="1"/>
-    </w:lvlOverride>
-    <w:lvlOverride w:ilvl="3">
-      <w:startOverride w:val="1"/>
-    </w:lvlOverride>
-    <w:lvlOverride w:ilvl="4">
-      <w:startOverride w:val="1"/>
-    </w:lvlOverride>
-    <w:lvlOverride w:ilvl="5">
-      <w:startOverride w:val="1"/>
-    </w:lvlOverride>
-    <w:lvlOverride w:ilvl="6">
-      <w:startOverride w:val="1"/>
-    </w:lvlOverride>
+    <w:abstractNumId w:val="991"/>
   </w:num>
   <w:num w:numId="1004">
-    <w:abstractNumId w:val="991"/>
-  </w:num>
-  <w:num w:numId="1005">
     <w:abstractNumId w:val="99411"/>
     <w:lvlOverride w:ilvl="0">
       <w:startOverride w:val="1"/>

</xml_diff>

<commit_message>
made code portable, reduced deps
</commit_message>
<xml_diff>
--- a/docs/articles/drafts/practicals/practical_1/practical_1.docx
+++ b/docs/articles/drafts/practicals/practical_1/practical_1.docx
@@ -381,7 +381,7 @@
               <a:graphicData uri="http://schemas.openxmlformats.org/drawingml/2006/picture">
                 <pic:pic>
                   <pic:nvPicPr>
-                    <pic:cNvPr descr="/Users/sa15093-l/biddmodellingcourse/vignettes/drafts/practicals/practical_1/practical_1_files/figure-docx/plot-incidence-1.png" id="0" name="Picture"/>
+                    <pic:cNvPr descr="/home/bidd/biddmodellingcourse/vignettes/drafts/practicals/practical_1/practical_1_files/figure-docx/plot-incidence-1.png" id="0" name="Picture"/>
                     <pic:cNvPicPr>
                       <a:picLocks noChangeArrowheads="1" noChangeAspect="1"/>
                     </pic:cNvPicPr>
@@ -656,7 +656,7 @@
     </w:lvl>
   </w:abstractNum>
   <w:abstractNum w:abstractNumId="990">
-    <w:nsid w:val="dfe94ea8"/>
+    <w:nsid w:val="2f171b75"/>
     <w:multiLevelType w:val="multilevel"/>
     <w:lvl w:ilvl="0">
       <w:numFmt w:val="bullet"/>
@@ -737,7 +737,7 @@
     </w:lvl>
   </w:abstractNum>
   <w:abstractNum w:abstractNumId="99411">
-    <w:nsid w:val="6d763bd7"/>
+    <w:nsid w:val="566f82a0"/>
     <w:multiLevelType w:val="multilevel"/>
     <w:lvl w:ilvl="0">
       <w:start w:val="1"/>
@@ -825,7 +825,7 @@
     </w:lvl>
   </w:abstractNum>
   <w:abstractNum w:abstractNumId="991">
-    <w:nsid w:val="d9c86ab9"/>
+    <w:nsid w:val="9d118e87"/>
     <w:multiLevelType w:val="multilevel"/>
     <w:lvl w:ilvl="0">
       <w:numFmt w:val="bullet"/>

</xml_diff>